<commit_message>
Update Documentation For Scripts.docx
</commit_message>
<xml_diff>
--- a/Other Files/Documentation For Scripts.docx
+++ b/Other Files/Documentation For Scripts.docx
@@ -88,21 +88,7 @@
         <w:rPr>
           <w:lang w:val="en-US"/>
         </w:rPr>
-        <w:t xml:space="preserve">The orientation and the support addition is left to be done by the program, the employee and the support scripts. This is because there are heavy employee choices involved and the process of automatic orientation was </w:t>
-      </w:r>
-      <w:proofErr w:type="spellStart"/>
-      <w:r>
-        <w:rPr>
-          <w:lang w:val="en-US"/>
-        </w:rPr>
-        <w:t>a</w:t>
-      </w:r>
-      <w:proofErr w:type="spellEnd"/>
-      <w:r>
-        <w:rPr>
-          <w:lang w:val="en-US"/>
-        </w:rPr>
-        <w:t xml:space="preserve"> extremely difficult thing to program</w:t>
+        <w:t>The orientation and the support addition is left to be done by the program, the employee and the support scripts. This is because there are heavy employee choices involved and the process of automatic orientation was a extremely difficult thing to program</w:t>
       </w:r>
       <w:r>
         <w:rPr>
@@ -134,21 +120,7 @@
         <w:rPr>
           <w:lang w:val="en-US"/>
         </w:rPr>
-        <w:t xml:space="preserve"> And the part orientator in the Desktop </w:t>
-      </w:r>
-      <w:proofErr w:type="spellStart"/>
-      <w:r>
-        <w:rPr>
-          <w:lang w:val="en-US"/>
-        </w:rPr>
-        <w:t>Enviroment</w:t>
-      </w:r>
-      <w:proofErr w:type="spellEnd"/>
-      <w:r>
-        <w:rPr>
-          <w:lang w:val="en-US"/>
-        </w:rPr>
-        <w:t xml:space="preserve"> gives multiple options for ease of choice</w:t>
+        <w:t xml:space="preserve"> And the part orientator in the Desktop Enviroment gives multiple options for ease of choice</w:t>
       </w:r>
       <w:r>
         <w:rPr>
@@ -175,47 +147,7 @@
         <w:t xml:space="preserve">. The internal part orientator can be given a custom weighting for the following parameters: </w:t>
       </w:r>
       <w:r>
-        <w:t>'</w:t>
-      </w:r>
-      <w:proofErr w:type="spellStart"/>
-      <w:r>
-        <w:t>outbox_volume</w:t>
-      </w:r>
-      <w:proofErr w:type="spellEnd"/>
-      <w:r>
-        <w:t>', '</w:t>
-      </w:r>
-      <w:proofErr w:type="spellStart"/>
-      <w:r>
-        <w:t>part_height</w:t>
-      </w:r>
-      <w:proofErr w:type="spellEnd"/>
-      <w:r>
-        <w:t>', '</w:t>
-      </w:r>
-      <w:proofErr w:type="spellStart"/>
-      <w:r>
-        <w:t>support_area</w:t>
-      </w:r>
-      <w:proofErr w:type="spellEnd"/>
-      <w:r>
-        <w:t>', '</w:t>
-      </w:r>
-      <w:proofErr w:type="spellStart"/>
-      <w:r>
-        <w:t>support_volume</w:t>
-      </w:r>
-      <w:proofErr w:type="spellEnd"/>
-      <w:r>
-        <w:t>', and '</w:t>
-      </w:r>
-      <w:proofErr w:type="spellStart"/>
-      <w:r>
-        <w:t>center_of_gravity_height</w:t>
-      </w:r>
-      <w:proofErr w:type="spellEnd"/>
-      <w:r>
-        <w:t>'</w:t>
+        <w:t>'outbox_volume', 'part_height', 'support_area', 'support_volume', and 'center_of_gravity_height'</w:t>
       </w:r>
       <w:r>
         <w:t>. It is accessed and edited in the Orientate editing environment:</w:t>
@@ -244,76 +176,20 @@
         <w:rPr>
           <w:lang w:val="en-US"/>
         </w:rPr>
-        <w:t xml:space="preserve">It is important to note that for the custom machine there is a file </w:t>
-      </w:r>
-      <w:proofErr w:type="spellStart"/>
-      <w:r>
-        <w:rPr>
-          <w:lang w:val="en-US"/>
-        </w:rPr>
-        <w:t>No_Build</w:t>
-      </w:r>
-      <w:proofErr w:type="spellEnd"/>
-      <w:r>
-        <w:rPr>
-          <w:lang w:val="en-US"/>
-        </w:rPr>
-        <w:t xml:space="preserve"> that needs to be accessed via a file path </w:t>
-      </w:r>
-      <w:proofErr w:type="spellStart"/>
-      <w:r>
-        <w:rPr>
-          <w:lang w:val="en-US"/>
-        </w:rPr>
-        <w:t>everytime</w:t>
-      </w:r>
-      <w:proofErr w:type="spellEnd"/>
-      <w:r>
-        <w:rPr>
-          <w:lang w:val="en-US"/>
-        </w:rPr>
-        <w:t xml:space="preserve"> a new machine is </w:t>
-      </w:r>
-      <w:proofErr w:type="spellStart"/>
-      <w:r>
-        <w:rPr>
-          <w:lang w:val="en-US"/>
-        </w:rPr>
-        <w:t>openend</w:t>
-      </w:r>
-      <w:proofErr w:type="spellEnd"/>
-      <w:r>
-        <w:rPr>
-          <w:lang w:val="en-US"/>
-        </w:rPr>
-        <w:t>.</w:t>
-      </w:r>
-    </w:p>
-    <w:p>
-      <w:pPr>
-        <w:rPr>
-          <w:lang w:val="en-US"/>
-        </w:rPr>
-      </w:pPr>
-      <w:r>
-        <w:rPr>
-          <w:lang w:val="en-US"/>
-        </w:rPr>
-        <w:t xml:space="preserve">This process was done with three main scripts, the importer script, the duplicate and arrange script, and the CSV exporter scripts. But first, notes about scripts and general </w:t>
-      </w:r>
-      <w:proofErr w:type="spellStart"/>
-      <w:r>
-        <w:rPr>
-          <w:lang w:val="en-US"/>
-        </w:rPr>
-        <w:t>Netfabb</w:t>
-      </w:r>
-      <w:proofErr w:type="spellEnd"/>
-      <w:r>
-        <w:rPr>
-          <w:lang w:val="en-US"/>
-        </w:rPr>
-        <w:t xml:space="preserve"> scripting</w:t>
+        <w:t>It is important to note that for the custom machine there is a file No_Build that needs to be accessed via a file path everytime a new machine is openend.</w:t>
+      </w:r>
+    </w:p>
+    <w:p>
+      <w:pPr>
+        <w:rPr>
+          <w:lang w:val="en-US"/>
+        </w:rPr>
+      </w:pPr>
+      <w:r>
+        <w:rPr>
+          <w:lang w:val="en-US"/>
+        </w:rPr>
+        <w:t>This process was done with three main scripts, the importer script, the duplicate and arrange script, and the CSV exporter scripts. But first, notes about scripts and general Netfabb scripting</w:t>
       </w:r>
     </w:p>
     <w:p>
@@ -333,7 +209,7 @@
           <w:lang w:val="en-US"/>
         </w:rPr>
         <w:drawing>
-          <wp:anchor distT="0" distB="0" distL="114300" distR="114300" simplePos="0" relativeHeight="251658240" behindDoc="1" locked="0" layoutInCell="1" allowOverlap="1" wp14:anchorId="3748794B" wp14:editId="2CF56102">
+          <wp:anchor distT="0" distB="0" distL="114300" distR="114300" simplePos="0" relativeHeight="251658240" behindDoc="1" locked="0" layoutInCell="1" allowOverlap="1" wp14:anchorId="3748794B" wp14:editId="035D9CF1">
             <wp:simplePos x="0" y="0"/>
             <wp:positionH relativeFrom="column">
               <wp:posOffset>4419600</wp:posOffset>
@@ -561,23 +437,7 @@
         <w:t>[</w:t>
       </w:r>
       <w:r>
-        <w:t xml:space="preserve">support = </w:t>
-      </w:r>
-      <w:proofErr w:type="spellStart"/>
-      <w:r>
-        <w:t>mesh:createsupport</w:t>
-      </w:r>
-      <w:proofErr w:type="spellEnd"/>
-      <w:r>
-        <w:t>(</w:t>
-      </w:r>
-      <w:proofErr w:type="spellStart"/>
-      <w:r>
-        <w:t>xmlfilename:String</w:t>
-      </w:r>
-      <w:proofErr w:type="spellEnd"/>
-      <w:r>
-        <w:t>)</w:t>
+        <w:t>support = mesh:createsupport(xmlfilename:String)</w:t>
       </w:r>
       <w:r>
         <w:t>] command</w:t>
@@ -656,21 +516,7 @@
         <w:rPr>
           <w:lang w:val="en-US"/>
         </w:rPr>
-        <w:t xml:space="preserve">The one </w:t>
-      </w:r>
-      <w:proofErr w:type="spellStart"/>
-      <w:r>
-        <w:rPr>
-          <w:lang w:val="en-US"/>
-        </w:rPr>
-        <w:t>Netfabb</w:t>
-      </w:r>
-      <w:proofErr w:type="spellEnd"/>
-      <w:r>
-        <w:rPr>
-          <w:lang w:val="en-US"/>
-        </w:rPr>
-        <w:t xml:space="preserve"> instance can have multiple trays that are each custom, when they are assigned with a machine then they can give estimates and are called workspaces.</w:t>
+        <w:t>The one Netfabb instance can have multiple trays that are each custom, when they are assigned with a machine then they can give estimates and are called workspaces.</w:t>
       </w:r>
       <w:r>
         <w:rPr>
@@ -875,21 +721,7 @@
         <w:rPr>
           <w:lang w:val="en-US"/>
         </w:rPr>
-        <w:t xml:space="preserve">with a .stl, .3mf or other 3D file extension (doesn’t contain .step files). And then given a machine name it searches for the machine in the </w:t>
-      </w:r>
-      <w:proofErr w:type="spellStart"/>
-      <w:r>
-        <w:rPr>
-          <w:lang w:val="en-US"/>
-        </w:rPr>
-        <w:t>Netfabb</w:t>
-      </w:r>
-      <w:proofErr w:type="spellEnd"/>
-      <w:r>
-        <w:rPr>
-          <w:lang w:val="en-US"/>
-        </w:rPr>
-        <w:t xml:space="preserve"> environment and then opens new </w:t>
+        <w:t xml:space="preserve">with a .stl, .3mf or other 3D file extension (doesn’t contain .step files). And then given a machine name it searches for the machine in the Netfabb environment and then opens new </w:t>
       </w:r>
       <w:r>
         <w:rPr>
@@ -1097,55 +929,19 @@
           <w:lang w:val="en-US"/>
         </w:rPr>
       </w:pPr>
-      <w:proofErr w:type="spellStart"/>
       <w:r>
         <w:rPr>
           <w:lang w:val="en-US"/>
         </w:rPr>
         <w:lastRenderedPageBreak/>
-        <w:t>Tray_percentage</w:t>
-      </w:r>
-      <w:proofErr w:type="spellEnd"/>
-      <w:r>
-        <w:rPr>
-          <w:lang w:val="en-US"/>
-        </w:rPr>
-        <w:t xml:space="preserve"> sets the amount multiplied by the tray’s area to find the area to fill. And then cylinder determines whether to use the rectangular co-ordinate area formula or the </w:t>
-      </w:r>
-      <w:proofErr w:type="spellStart"/>
-      <w:r>
-        <w:rPr>
-          <w:lang w:val="en-US"/>
-        </w:rPr>
-        <w:t>cicle</w:t>
-      </w:r>
-      <w:proofErr w:type="spellEnd"/>
-      <w:r>
-        <w:rPr>
-          <w:lang w:val="en-US"/>
-        </w:rPr>
-        <w:t xml:space="preserve"> area formula.</w:t>
+        <w:t>Tray_percentage sets the amount multiplied by the tray’s area to find the area to fill. And then cylinder determines whether to use the rectangular co-ordinate area formula or the cicle area formula.</w:t>
       </w:r>
       <w:r>
         <w:rPr>
           <w:lang w:val="en-US"/>
         </w:rPr>
         <w:br/>
-        <w:t>The script loops through each of the tray/workspaces and looks at the one mesh inside, calculates the (tray area)*(</w:t>
-      </w:r>
-      <w:proofErr w:type="spellStart"/>
-      <w:r>
-        <w:rPr>
-          <w:lang w:val="en-US"/>
-        </w:rPr>
-        <w:t>tray_percentage</w:t>
-      </w:r>
-      <w:proofErr w:type="spellEnd"/>
-      <w:r>
-        <w:rPr>
-          <w:lang w:val="en-US"/>
-        </w:rPr>
-        <w:t>)</w:t>
+        <w:t>The script loops through each of the tray/workspaces and looks at the one mesh inside, calculates the (tray area)*(tray_percentage)</w:t>
       </w:r>
       <w:r>
         <w:rPr>
@@ -1209,21 +1005,7 @@
         <w:rPr>
           <w:lang w:val="en-US"/>
         </w:rPr>
-        <w:t xml:space="preserve"> to a file named [</w:t>
-      </w:r>
-      <w:proofErr w:type="spellStart"/>
-      <w:r>
-        <w:rPr>
-          <w:lang w:val="en-US"/>
-        </w:rPr>
-        <w:t>partname</w:t>
-      </w:r>
-      <w:proofErr w:type="spellEnd"/>
-      <w:r>
-        <w:rPr>
-          <w:lang w:val="en-US"/>
-        </w:rPr>
-        <w:t>]_3mf  with the 3mfExporter</w:t>
+        <w:t xml:space="preserve"> to a file named [partname]_3mf  with the 3mfExporter</w:t>
       </w:r>
       <w:r>
         <w:t xml:space="preserve"> </w:t>
@@ -1274,62 +1056,20 @@
         <w:rPr>
           <w:lang w:val="en-US"/>
         </w:rPr>
-        <w:t xml:space="preserve">with the 3mfImporter (which gets the two meshes names in the same file), and then it sets the support mesh as the support to the other mesh in the file. It does this the amount of times that is calculated to fill </w:t>
-      </w:r>
-      <w:proofErr w:type="spellStart"/>
-      <w:r>
-        <w:rPr>
-          <w:lang w:val="en-US"/>
-        </w:rPr>
-        <w:t>tray_percentage</w:t>
-      </w:r>
-      <w:proofErr w:type="spellEnd"/>
-      <w:r>
-        <w:rPr>
-          <w:lang w:val="en-US"/>
-        </w:rPr>
-        <w:t>.</w:t>
-      </w:r>
-    </w:p>
-    <w:p>
-      <w:pPr>
-        <w:rPr>
-          <w:lang w:val="en-US"/>
-        </w:rPr>
-      </w:pPr>
-      <w:r>
-        <w:rPr>
-          <w:lang w:val="en-US"/>
-        </w:rPr>
-        <w:t xml:space="preserve">It is important to note that the </w:t>
-      </w:r>
-      <w:proofErr w:type="spellStart"/>
-      <w:r>
-        <w:rPr>
-          <w:lang w:val="en-US"/>
-        </w:rPr>
-        <w:t>luamesh:dupe</w:t>
-      </w:r>
-      <w:proofErr w:type="spellEnd"/>
-      <w:r>
-        <w:rPr>
-          <w:lang w:val="en-US"/>
-        </w:rPr>
-        <w:t xml:space="preserve">() function does not duplicate the supports because the </w:t>
-      </w:r>
-      <w:proofErr w:type="spellStart"/>
-      <w:r>
-        <w:rPr>
-          <w:lang w:val="en-US"/>
-        </w:rPr>
-        <w:t>Luamesh</w:t>
-      </w:r>
-      <w:proofErr w:type="spellEnd"/>
-      <w:r>
-        <w:rPr>
-          <w:lang w:val="en-US"/>
-        </w:rPr>
-        <w:t xml:space="preserve"> </w:t>
+        <w:t>with the 3mfImporter (which gets the two meshes names in the same file), and then it sets the support mesh as the support to the other mesh in the file. It does this the amount of times that is calculated to fill tray_percentage.</w:t>
+      </w:r>
+    </w:p>
+    <w:p>
+      <w:pPr>
+        <w:rPr>
+          <w:lang w:val="en-US"/>
+        </w:rPr>
+      </w:pPr>
+      <w:r>
+        <w:rPr>
+          <w:lang w:val="en-US"/>
+        </w:rPr>
+        <w:t xml:space="preserve">It is important to note that the luamesh:dupe() function does not duplicate the supports because the Luamesh </w:t>
       </w:r>
       <w:r>
         <w:rPr>
@@ -1342,21 +1082,7 @@
           <w:rPr>
             <w:rStyle w:val="Hyperlink"/>
           </w:rPr>
-          <w:t xml:space="preserve">Help | </w:t>
-        </w:r>
-        <w:proofErr w:type="spellStart"/>
-        <w:r>
-          <w:rPr>
-            <w:rStyle w:val="Hyperlink"/>
-          </w:rPr>
-          <w:t>LUATrayMesh</w:t>
-        </w:r>
-        <w:proofErr w:type="spellEnd"/>
-        <w:r>
-          <w:rPr>
-            <w:rStyle w:val="Hyperlink"/>
-          </w:rPr>
-          <w:t xml:space="preserve"> | Autodesk</w:t>
+          <w:t>Help | LUATrayMesh | Autodesk</w:t>
         </w:r>
       </w:hyperlink>
       <w:r>
@@ -1376,21 +1102,7 @@
         <w:rPr>
           <w:lang w:val="en-US"/>
         </w:rPr>
-        <w:t xml:space="preserve">I tried the Monte Carlo, </w:t>
-      </w:r>
-      <w:proofErr w:type="spellStart"/>
-      <w:r>
-        <w:rPr>
-          <w:lang w:val="en-US"/>
-        </w:rPr>
-        <w:t>Trueshape</w:t>
-      </w:r>
-      <w:proofErr w:type="spellEnd"/>
-      <w:r>
-        <w:rPr>
-          <w:lang w:val="en-US"/>
-        </w:rPr>
-        <w:t xml:space="preserve"> and </w:t>
+        <w:t xml:space="preserve">I tried the Monte Carlo, Trueshape and </w:t>
       </w:r>
       <w:r>
         <w:rPr>
@@ -1420,21 +1132,7 @@
         <w:rPr>
           <w:lang w:val="en-US"/>
         </w:rPr>
-        <w:t xml:space="preserve">the only one that worked. Monte Carlo packed in 3D, and </w:t>
-      </w:r>
-      <w:proofErr w:type="spellStart"/>
-      <w:r>
-        <w:rPr>
-          <w:lang w:val="en-US"/>
-        </w:rPr>
-        <w:t>Trueshape</w:t>
-      </w:r>
-      <w:proofErr w:type="spellEnd"/>
-      <w:r>
-        <w:rPr>
-          <w:lang w:val="en-US"/>
-        </w:rPr>
-        <w:t xml:space="preserve"> ignored the </w:t>
+        <w:t xml:space="preserve">the only one that worked. Monte Carlo packed in 3D, and Trueshape ignored the </w:t>
       </w:r>
       <w:r>
         <w:rPr>
@@ -1537,6 +1235,34 @@
           <w:lang w:val="en-US"/>
         </w:rPr>
         <w:t>script to extract the time. But this will be difficult and time consuming to program (trust me, I spent a literal day just getting to the point that I found out how hard it is)</w:t>
+      </w:r>
+    </w:p>
+    <w:p>
+      <w:pPr>
+        <w:rPr>
+          <w:lang w:val="en-US"/>
+        </w:rPr>
+      </w:pPr>
+      <w:r>
+        <w:rPr>
+          <w:lang w:val="en-US"/>
+        </w:rPr>
+        <w:t>Update: I did in fact try the report generation, with a custom template where in the Build Time was.</w:t>
+      </w:r>
+      <w:r>
+        <w:t xml:space="preserve"> </w:t>
+      </w:r>
+      <w:r>
+        <w:rPr>
+          <w:lang w:val="en-US"/>
+        </w:rPr>
+        <w:t>NETFABB_ENGINE_BUILDTIME</w:t>
+      </w:r>
+      <w:r>
+        <w:rPr>
+          <w:lang w:val="en-US"/>
+        </w:rPr>
+        <w:t>, but the Lua Scripts didn’t seem to be able to generate a script that was able to see the build time.</w:t>
       </w:r>
     </w:p>
     <w:p>

</xml_diff>